<commit_message>
Shape plugin code verfeinert
</commit_message>
<xml_diff>
--- a/documentation/WPF/plugin shp/Shape_Plugin_Docu.docx
+++ b/documentation/WPF/plugin shp/Shape_Plugin_Docu.docx
@@ -39,56 +39,68 @@
       <w:pPr>
         <w:pStyle w:val="berschrift1"/>
       </w:pPr>
+      <w:r>
+        <w:t>Funktion</w:t>
+      </w:r>
+    </w:p>
+    <w:p>
+      <w:r>
+        <w:t xml:space="preserve">Das Shape Plug-In dient zum Import und Export eines ESRI </w:t>
+      </w:r>
+      <w:proofErr w:type="spellStart"/>
+      <w:r>
+        <w:t>Shapefiles</w:t>
+      </w:r>
+      <w:proofErr w:type="spellEnd"/>
+      <w:r>
+        <w:t xml:space="preserve">. Es wird davon ausgegangen das importierte </w:t>
+      </w:r>
+      <w:proofErr w:type="spellStart"/>
+      <w:r>
+        <w:t>Shapefiles</w:t>
+      </w:r>
+      <w:proofErr w:type="spellEnd"/>
+      <w:r>
+        <w:t xml:space="preserve"> keine Geometrie aber Adressdaten besitzen. Adressdaten werden Geocodiert und in einem </w:t>
+      </w:r>
+      <w:proofErr w:type="spellStart"/>
+      <w:r>
+        <w:t>DataGrid</w:t>
+      </w:r>
+      <w:proofErr w:type="spellEnd"/>
+      <w:r>
+        <w:t xml:space="preserve"> </w:t>
+      </w:r>
+      <w:r>
+        <w:t>abgespeichert. Beim Export werden nur Einträge</w:t>
+      </w:r>
+      <w:r>
+        <w:t xml:space="preserve"> des </w:t>
+      </w:r>
+      <w:proofErr w:type="spellStart"/>
+      <w:r>
+        <w:t>DataGrids</w:t>
+      </w:r>
+      <w:proofErr w:type="spellEnd"/>
+      <w:r>
+        <w:t xml:space="preserve"> ausgelesen </w:t>
+      </w:r>
+      <w:r>
+        <w:t xml:space="preserve">die Koordinaten besitzen </w:t>
+      </w:r>
+      <w:r>
+        <w:t xml:space="preserve">und ein </w:t>
+      </w:r>
+      <w:proofErr w:type="spellStart"/>
+      <w:r>
+        <w:t>Shapefile</w:t>
+      </w:r>
+      <w:proofErr w:type="spellEnd"/>
+      <w:r>
+        <w:t xml:space="preserve"> erstellt.</w:t>
+      </w:r>
       <w:bookmarkStart w:id="0" w:name="_GoBack"/>
-      <w:r>
-        <w:t>Funktion</w:t>
-      </w:r>
-    </w:p>
-    <w:bookmarkEnd w:id="0"/>
-    <w:p>
-      <w:r>
-        <w:t xml:space="preserve">Das Shape Plug-In dient zum Import und Export eines ESRI </w:t>
-      </w:r>
-      <w:proofErr w:type="spellStart"/>
-      <w:r>
-        <w:t>Shapefiles</w:t>
-      </w:r>
-      <w:proofErr w:type="spellEnd"/>
-      <w:r>
-        <w:t xml:space="preserve">. Es wird davon ausgegangen das importierte </w:t>
-      </w:r>
-      <w:proofErr w:type="spellStart"/>
-      <w:r>
-        <w:t>Shapefiles</w:t>
-      </w:r>
-      <w:proofErr w:type="spellEnd"/>
-      <w:r>
-        <w:t xml:space="preserve"> keine Geometrie aber Adressdaten besitzen. Adressdaten werden Geocodiert und in einem </w:t>
-      </w:r>
-      <w:proofErr w:type="spellStart"/>
-      <w:r>
-        <w:t>DataGrid</w:t>
-      </w:r>
-      <w:proofErr w:type="spellEnd"/>
-      <w:r>
-        <w:t xml:space="preserve"> abgespeichert. Beim Export wird Inhalt des </w:t>
-      </w:r>
-      <w:proofErr w:type="spellStart"/>
-      <w:r>
-        <w:t>DataGrids</w:t>
-      </w:r>
-      <w:proofErr w:type="spellEnd"/>
-      <w:r>
-        <w:t xml:space="preserve"> ausgelesen und ein </w:t>
-      </w:r>
-      <w:proofErr w:type="spellStart"/>
-      <w:r>
-        <w:t>Shapefile</w:t>
-      </w:r>
-      <w:proofErr w:type="spellEnd"/>
-      <w:r>
-        <w:t xml:space="preserve"> erstellt.</w:t>
-      </w:r>
+      <w:bookmarkEnd w:id="0"/>
     </w:p>
     <w:sectPr>
       <w:pgSz w:w="11906" w:h="16838"/>

</xml_diff>

<commit_message>
shape plg doku verbessert
</commit_message>
<xml_diff>
--- a/documentation/WPF/plugin shp/Shape_Plugin_Docu.docx
+++ b/documentation/WPF/plugin shp/Shape_Plugin_Docu.docx
@@ -20,23 +20,272 @@
         <w:pStyle w:val="berschrift1"/>
       </w:pPr>
       <w:r>
+        <w:t>Projekt und Packages</w:t>
+      </w:r>
+    </w:p>
+    <w:p>
+      <w:pPr>
+        <w:pStyle w:val="Listenabsatz"/>
+        <w:numPr>
+          <w:ilvl w:val="0"/>
+          <w:numId w:val="1"/>
+        </w:numPr>
+      </w:pPr>
+      <w:r>
+        <w:t>WPF</w:t>
+      </w:r>
+      <w:r>
+        <w:t xml:space="preserve"> Klassenbibliothek</w:t>
+      </w:r>
+    </w:p>
+    <w:p>
+      <w:pPr>
+        <w:pStyle w:val="Listenabsatz"/>
+        <w:numPr>
+          <w:ilvl w:val="0"/>
+          <w:numId w:val="1"/>
+        </w:numPr>
+      </w:pPr>
+      <w:proofErr w:type="spellStart"/>
+      <w:r>
+        <w:t>D</w:t>
+      </w:r>
+      <w:r>
+        <w:t>ot</w:t>
+      </w:r>
+      <w:r>
+        <w:t>S</w:t>
+      </w:r>
+      <w:r>
+        <w:t>patial</w:t>
+      </w:r>
+      <w:proofErr w:type="spellEnd"/>
+    </w:p>
+    <w:p>
+      <w:pPr>
+        <w:pStyle w:val="Listenabsatz"/>
+        <w:numPr>
+          <w:ilvl w:val="1"/>
+          <w:numId w:val="1"/>
+        </w:numPr>
+      </w:pPr>
+      <w:proofErr w:type="spellStart"/>
+      <w:r>
+        <w:t>DotSpatial.Data</w:t>
+      </w:r>
+      <w:proofErr w:type="spellEnd"/>
+    </w:p>
+    <w:p>
+      <w:pPr>
+        <w:pStyle w:val="Listenabsatz"/>
+        <w:numPr>
+          <w:ilvl w:val="1"/>
+          <w:numId w:val="1"/>
+        </w:numPr>
+      </w:pPr>
+      <w:proofErr w:type="spellStart"/>
+      <w:r>
+        <w:t>DotSpatial.Topology</w:t>
+      </w:r>
+      <w:proofErr w:type="spellEnd"/>
+    </w:p>
+    <w:p>
+      <w:pPr>
+        <w:pStyle w:val="berschrift1"/>
+      </w:pPr>
+      <w:r>
+        <w:t>Verwendungszweck</w:t>
+      </w:r>
+    </w:p>
+    <w:p>
+      <w:r>
+        <w:t xml:space="preserve">Das Shape Plug-In dient zum Import und Export eines ESRI </w:t>
+      </w:r>
+      <w:proofErr w:type="spellStart"/>
+      <w:r>
+        <w:t>Shapefiles</w:t>
+      </w:r>
+      <w:proofErr w:type="spellEnd"/>
+      <w:r>
+        <w:t xml:space="preserve">. Es wird davon ausgegangen das importierte </w:t>
+      </w:r>
+      <w:proofErr w:type="spellStart"/>
+      <w:r>
+        <w:t>Shapefiles</w:t>
+      </w:r>
+      <w:proofErr w:type="spellEnd"/>
+      <w:r>
+        <w:t xml:space="preserve"> </w:t>
+      </w:r>
+      <w:r>
+        <w:rPr>
+          <w:u w:val="single"/>
+        </w:rPr>
+        <w:t>keine</w:t>
+      </w:r>
+      <w:r>
+        <w:t xml:space="preserve"> Geometrie</w:t>
+      </w:r>
+      <w:r>
+        <w:t>n</w:t>
+      </w:r>
+      <w:r>
+        <w:t xml:space="preserve"> aber Adressdaten besitzen.</w:t>
+      </w:r>
+    </w:p>
+    <w:p>
+      <w:pPr>
+        <w:pStyle w:val="berschrift1"/>
+      </w:pPr>
+      <w:r>
         <w:t>Aufbau</w:t>
       </w:r>
     </w:p>
     <w:p>
       <w:r>
-        <w:t>WPF</w:t>
-      </w:r>
-      <w:r>
-        <w:t xml:space="preserve"> mit </w:t>
-      </w:r>
-      <w:proofErr w:type="spellStart"/>
-      <w:r>
-        <w:t>dotspatial</w:t>
-      </w:r>
-      <w:proofErr w:type="spellEnd"/>
-      <w:r>
-        <w:t xml:space="preserve"> Erweiterung.</w:t>
+        <w:t xml:space="preserve">Das Plug-In wurde als Klassenbibliothek Projekt erstellt. </w:t>
+      </w:r>
+      <w:r>
+        <w:t xml:space="preserve">Die Funktionalität </w:t>
+      </w:r>
+      <w:r>
+        <w:t>kann und w</w:t>
+      </w:r>
+      <w:r>
+        <w:t>ird</w:t>
+      </w:r>
+      <w:r>
+        <w:t xml:space="preserve"> somit</w:t>
+      </w:r>
+      <w:r>
+        <w:t xml:space="preserve"> über die erstellte </w:t>
+      </w:r>
+      <w:proofErr w:type="spellStart"/>
+      <w:r>
+        <w:t>dll</w:t>
+      </w:r>
+      <w:proofErr w:type="spellEnd"/>
+      <w:r>
+        <w:t xml:space="preserve"> Datei im Hauptprojekt</w:t>
+      </w:r>
+      <w:r>
+        <w:t xml:space="preserve"> „</w:t>
+      </w:r>
+      <w:proofErr w:type="spellStart"/>
+      <w:r>
+        <w:t>Geocoding</w:t>
+      </w:r>
+      <w:proofErr w:type="spellEnd"/>
+      <w:r>
+        <w:t xml:space="preserve">“ </w:t>
+      </w:r>
+      <w:r>
+        <w:t>referenziert. Es gibt zwei Methoden</w:t>
+      </w:r>
+      <w:r>
+        <w:t>, „</w:t>
+      </w:r>
+      <w:proofErr w:type="spellStart"/>
+      <w:r>
+        <w:t>import_Shape</w:t>
+      </w:r>
+      <w:proofErr w:type="spellEnd"/>
+      <w:r>
+        <w:t>“ und „</w:t>
+      </w:r>
+      <w:proofErr w:type="spellStart"/>
+      <w:r>
+        <w:t>export_Shape</w:t>
+      </w:r>
+      <w:proofErr w:type="spellEnd"/>
+      <w:r>
+        <w:t>“</w:t>
+      </w:r>
+    </w:p>
+    <w:p>
+      <w:pPr>
+        <w:pStyle w:val="berschrift3"/>
+      </w:pPr>
+      <w:r>
+        <w:t>Import</w:t>
+      </w:r>
+    </w:p>
+    <w:p>
+      <w:r>
+        <w:t xml:space="preserve">Die Import Methode erfordert einen Pfadangabe im String Format und liefert einen </w:t>
+      </w:r>
+      <w:proofErr w:type="spellStart"/>
+      <w:r>
+        <w:t>DataTable</w:t>
+      </w:r>
+      <w:proofErr w:type="spellEnd"/>
+      <w:r>
+        <w:t xml:space="preserve"> </w:t>
+      </w:r>
+      <w:proofErr w:type="spellStart"/>
+      <w:r>
+        <w:t>Object</w:t>
+      </w:r>
+      <w:proofErr w:type="spellEnd"/>
+      <w:r>
+        <w:t xml:space="preserve"> zurück.</w:t>
+      </w:r>
+    </w:p>
+    <w:p>
+      <w:pPr>
+        <w:pStyle w:val="berschrift3"/>
+      </w:pPr>
+      <w:r>
+        <w:t>Export</w:t>
+      </w:r>
+    </w:p>
+    <w:p>
+      <w:r>
+        <w:t xml:space="preserve">Die Export Methode erfordert einen </w:t>
+      </w:r>
+      <w:proofErr w:type="spellStart"/>
+      <w:r>
+        <w:t>DataTable</w:t>
+      </w:r>
+      <w:proofErr w:type="spellEnd"/>
+      <w:r>
+        <w:t xml:space="preserve"> und eine Pfadangabe zum Speicherort. Die Export Methode liefert einen </w:t>
+      </w:r>
+      <w:proofErr w:type="spellStart"/>
+      <w:r>
+        <w:t>bool</w:t>
+      </w:r>
+      <w:proofErr w:type="spellEnd"/>
+      <w:r>
+        <w:t xml:space="preserve"> Wert </w:t>
+      </w:r>
+      <w:r>
+        <w:t xml:space="preserve">zurück, welcher angibt ob der Export erfolgreich war. </w:t>
+      </w:r>
+      <w:r>
+        <w:t xml:space="preserve">Beim Export werden nur Einträge des </w:t>
+      </w:r>
+      <w:proofErr w:type="spellStart"/>
+      <w:r>
+        <w:t>DataGrids</w:t>
+      </w:r>
+      <w:proofErr w:type="spellEnd"/>
+      <w:r>
+        <w:t xml:space="preserve"> ausgelesen dessen x und y Koordinaten vorhanden sind. Export eines leeren </w:t>
+      </w:r>
+      <w:proofErr w:type="spellStart"/>
+      <w:r>
+        <w:t>DataGrids</w:t>
+      </w:r>
+      <w:proofErr w:type="spellEnd"/>
+      <w:r>
+        <w:t xml:space="preserve"> ist nicht möglich, hier wird ein Hinweis </w:t>
+      </w:r>
+      <w:r>
+        <w:t>zurück geliefert</w:t>
+      </w:r>
+      <w:r>
+        <w:t>.</w:t>
       </w:r>
     </w:p>
     <w:p>
@@ -44,12 +293,48 @@
         <w:pStyle w:val="berschrift1"/>
       </w:pPr>
       <w:r>
-        <w:t>Verwendungszweck</w:t>
-      </w:r>
-    </w:p>
-    <w:p>
-      <w:r>
-        <w:t xml:space="preserve">Das Shape Plug-In dient zum Import und Export eines ESRI </w:t>
+        <w:t>Verwendung</w:t>
+      </w:r>
+    </w:p>
+    <w:p>
+      <w:pPr>
+        <w:pStyle w:val="berschrift2"/>
+      </w:pPr>
+      <w:r>
+        <w:t>Import</w:t>
+      </w:r>
+    </w:p>
+    <w:p>
+      <w:r>
+        <w:t>Im Open-File Dialog die Extension „.</w:t>
+      </w:r>
+      <w:proofErr w:type="spellStart"/>
+      <w:r>
+        <w:t>shp</w:t>
+      </w:r>
+      <w:proofErr w:type="spellEnd"/>
+      <w:r>
+        <w:t xml:space="preserve">“ </w:t>
+      </w:r>
+      <w:r>
+        <w:t xml:space="preserve">auswählen </w:t>
+      </w:r>
+      <w:r>
+        <w:t xml:space="preserve">und </w:t>
+      </w:r>
+      <w:proofErr w:type="spellStart"/>
+      <w:r>
+        <w:t>Shapefile</w:t>
+      </w:r>
+      <w:proofErr w:type="spellEnd"/>
+      <w:r>
+        <w:t xml:space="preserve"> </w:t>
+      </w:r>
+      <w:r>
+        <w:t>für Import auswählen</w:t>
+      </w:r>
+      <w:r>
+        <w:t xml:space="preserve">. Alle Einträge des </w:t>
       </w:r>
       <w:proofErr w:type="spellStart"/>
       <w:r>
@@ -57,86 +342,6 @@
       </w:r>
       <w:proofErr w:type="spellEnd"/>
       <w:r>
-        <w:t xml:space="preserve">. Es wird davon ausgegangen das importierte </w:t>
-      </w:r>
-      <w:proofErr w:type="spellStart"/>
-      <w:r>
-        <w:t>Shapefiles</w:t>
-      </w:r>
-      <w:proofErr w:type="spellEnd"/>
-      <w:r>
-        <w:t xml:space="preserve"> keine Geometrie</w:t>
-      </w:r>
-      <w:r>
-        <w:t>n</w:t>
-      </w:r>
-      <w:r>
-        <w:t xml:space="preserve"> aber Adressdaten besitzen.</w:t>
-      </w:r>
-    </w:p>
-    <w:p>
-      <w:pPr>
-        <w:pStyle w:val="berschrift1"/>
-      </w:pPr>
-      <w:r>
-        <w:t>Einbindung</w:t>
-      </w:r>
-    </w:p>
-    <w:p>
-      <w:r>
-        <w:t xml:space="preserve">Die Funktionalität des Plug-Ins wird über die erstellte </w:t>
-      </w:r>
-      <w:proofErr w:type="spellStart"/>
-      <w:r>
-        <w:t>dll</w:t>
-      </w:r>
-      <w:proofErr w:type="spellEnd"/>
-      <w:r>
-        <w:t xml:space="preserve"> Datei im Hauptprojekt referenziert. Es gibt nur zwei Methoden, eine Import und eine Export Methode.</w:t>
-      </w:r>
-    </w:p>
-    <w:p>
-      <w:pPr>
-        <w:pStyle w:val="berschrift1"/>
-      </w:pPr>
-      <w:r>
-        <w:t>Funktionsweise</w:t>
-      </w:r>
-    </w:p>
-    <w:p>
-      <w:pPr>
-        <w:pStyle w:val="berschrift2"/>
-      </w:pPr>
-      <w:r>
-        <w:t>Import</w:t>
-      </w:r>
-    </w:p>
-    <w:p>
-      <w:r>
-        <w:t>Im Open-File Dialog die Extension „.</w:t>
-      </w:r>
-      <w:proofErr w:type="spellStart"/>
-      <w:r>
-        <w:t>shp</w:t>
-      </w:r>
-      <w:proofErr w:type="spellEnd"/>
-      <w:r>
-        <w:t xml:space="preserve">“ auswählen und </w:t>
-      </w:r>
-      <w:proofErr w:type="spellStart"/>
-      <w:r>
-        <w:t>Shapefile</w:t>
-      </w:r>
-      <w:proofErr w:type="spellEnd"/>
-      <w:r>
-        <w:t xml:space="preserve"> importieren. Alle Einträge des </w:t>
-      </w:r>
-      <w:proofErr w:type="spellStart"/>
-      <w:r>
-        <w:t>Shapefiles</w:t>
-      </w:r>
-      <w:proofErr w:type="spellEnd"/>
-      <w:r>
         <w:t xml:space="preserve"> werden in das </w:t>
       </w:r>
       <w:proofErr w:type="spellStart"/>
@@ -146,77 +351,49 @@
       <w:proofErr w:type="spellEnd"/>
       <w:r>
         <w:t xml:space="preserve"> geladen.</w:t>
-      </w:r>
-    </w:p>
-    <w:p>
-      <w:pPr>
-        <w:pStyle w:val="berschrift2"/>
-      </w:pPr>
-      <w:r>
-        <w:t>Export</w:t>
-      </w:r>
-    </w:p>
-    <w:p>
-      <w:r>
-        <w:t>Im Save-File Dialog die Extension „.</w:t>
-      </w:r>
-      <w:proofErr w:type="spellStart"/>
-      <w:r>
-        <w:t>shp</w:t>
-      </w:r>
-      <w:proofErr w:type="spellEnd"/>
-      <w:r>
-        <w:t xml:space="preserve">“ wählen um </w:t>
-      </w:r>
-      <w:proofErr w:type="spellStart"/>
-      <w:r>
-        <w:t>DataGrid</w:t>
-      </w:r>
-      <w:proofErr w:type="spellEnd"/>
-      <w:r>
-        <w:t xml:space="preserve"> als </w:t>
-      </w:r>
-      <w:proofErr w:type="spellStart"/>
-      <w:r>
-        <w:t>Shapefile</w:t>
-      </w:r>
-      <w:proofErr w:type="spellEnd"/>
-      <w:r>
-        <w:t xml:space="preserve"> zu speichern. </w:t>
-      </w:r>
-      <w:r>
-        <w:t xml:space="preserve">Beim Export werden nur Einträge des </w:t>
-      </w:r>
-      <w:proofErr w:type="spellStart"/>
-      <w:r>
-        <w:t>DataGrids</w:t>
-      </w:r>
-      <w:proofErr w:type="spellEnd"/>
-      <w:r>
-        <w:t xml:space="preserve"> ausgelesen dessen x u</w:t>
-      </w:r>
-      <w:r>
-        <w:t xml:space="preserve">nd y Koordinaten vorhanden sind. </w:t>
-      </w:r>
-      <w:r>
-        <w:t>Ex</w:t>
-      </w:r>
-      <w:r>
-        <w:t xml:space="preserve">port eines leeren </w:t>
-      </w:r>
-      <w:proofErr w:type="spellStart"/>
-      <w:r>
-        <w:t>DataGrids</w:t>
-      </w:r>
-      <w:proofErr w:type="spellEnd"/>
-      <w:r>
-        <w:t xml:space="preserve"> ist nicht möglich</w:t>
-      </w:r>
-      <w:r>
-        <w:t>, hier wird ein Hinweis ausgegeben.</w:t>
       </w:r>
       <w:bookmarkStart w:id="0" w:name="_GoBack"/>
       <w:bookmarkEnd w:id="0"/>
+    </w:p>
+    <w:p>
+      <w:pPr>
+        <w:pStyle w:val="berschrift2"/>
+      </w:pPr>
+      <w:r>
+        <w:t>Export</w:t>
+      </w:r>
+    </w:p>
+    <w:p>
+      <w:r>
+        <w:t>Im Save-File Dialog die Extension „.</w:t>
+      </w:r>
+      <w:proofErr w:type="spellStart"/>
+      <w:r>
+        <w:t>shp</w:t>
+      </w:r>
+      <w:proofErr w:type="spellEnd"/>
+      <w:r>
+        <w:t xml:space="preserve">“ wählen um </w:t>
+      </w:r>
+      <w:proofErr w:type="spellStart"/>
+      <w:r>
+        <w:t>DataG</w:t>
+      </w:r>
+      <w:r>
+        <w:t>rid</w:t>
+      </w:r>
+      <w:proofErr w:type="spellEnd"/>
+      <w:r>
+        <w:t xml:space="preserve"> als </w:t>
+      </w:r>
+      <w:proofErr w:type="spellStart"/>
+      <w:r>
+        <w:t>Shapefile</w:t>
+      </w:r>
+      <w:proofErr w:type="spellEnd"/>
+      <w:r>
+        <w:t xml:space="preserve"> zu speichern.</w:t>
+      </w:r>
     </w:p>
     <w:sectPr>
       <w:pgSz w:w="11906" w:h="16838"/>
@@ -226,6 +403,127 @@
     </w:sectPr>
   </w:body>
 </w:document>
+</file>
+
+<file path=word/numbering.xml><?xml version="1.0" encoding="utf-8"?>
+<w:numbering xmlns:wpc="http://schemas.microsoft.com/office/word/2010/wordprocessingCanvas" xmlns:mc="http://schemas.openxmlformats.org/markup-compatibility/2006" xmlns:o="urn:schemas-microsoft-com:office:office" xmlns:r="http://schemas.openxmlformats.org/officeDocument/2006/relationships" xmlns:m="http://schemas.openxmlformats.org/officeDocument/2006/math" xmlns:v="urn:schemas-microsoft-com:vml" xmlns:wp14="http://schemas.microsoft.com/office/word/2010/wordprocessingDrawing" xmlns:wp="http://schemas.openxmlformats.org/drawingml/2006/wordprocessingDrawing" xmlns:w10="urn:schemas-microsoft-com:office:word" xmlns:w="http://schemas.openxmlformats.org/wordprocessingml/2006/main" xmlns:w14="http://schemas.microsoft.com/office/word/2010/wordml" xmlns:wpg="http://schemas.microsoft.com/office/word/2010/wordprocessingGroup" xmlns:wpi="http://schemas.microsoft.com/office/word/2010/wordprocessingInk" xmlns:wne="http://schemas.microsoft.com/office/word/2006/wordml" xmlns:wps="http://schemas.microsoft.com/office/word/2010/wordprocessingShape" mc:Ignorable="w14 wp14">
+  <w:abstractNum w:abstractNumId="0">
+    <w:nsid w:val="0BC35CD5"/>
+    <w:multiLevelType w:val="hybridMultilevel"/>
+    <w:tmpl w:val="4F061782"/>
+    <w:lvl w:ilvl="0" w:tplc="0C070001">
+      <w:start w:val="1"/>
+      <w:numFmt w:val="bullet"/>
+      <w:lvlText w:val=""/>
+      <w:lvlJc w:val="left"/>
+      <w:pPr>
+        <w:ind w:left="720" w:hanging="360"/>
+      </w:pPr>
+      <w:rPr>
+        <w:rFonts w:ascii="Symbol" w:hAnsi="Symbol" w:hint="default"/>
+      </w:rPr>
+    </w:lvl>
+    <w:lvl w:ilvl="1" w:tplc="0C070003">
+      <w:start w:val="1"/>
+      <w:numFmt w:val="bullet"/>
+      <w:lvlText w:val="o"/>
+      <w:lvlJc w:val="left"/>
+      <w:pPr>
+        <w:ind w:left="1440" w:hanging="360"/>
+      </w:pPr>
+      <w:rPr>
+        <w:rFonts w:ascii="Courier New" w:hAnsi="Courier New" w:cs="Courier New" w:hint="default"/>
+      </w:rPr>
+    </w:lvl>
+    <w:lvl w:ilvl="2" w:tplc="0C070005" w:tentative="1">
+      <w:start w:val="1"/>
+      <w:numFmt w:val="bullet"/>
+      <w:lvlText w:val=""/>
+      <w:lvlJc w:val="left"/>
+      <w:pPr>
+        <w:ind w:left="2160" w:hanging="360"/>
+      </w:pPr>
+      <w:rPr>
+        <w:rFonts w:ascii="Wingdings" w:hAnsi="Wingdings" w:hint="default"/>
+      </w:rPr>
+    </w:lvl>
+    <w:lvl w:ilvl="3" w:tplc="0C070001" w:tentative="1">
+      <w:start w:val="1"/>
+      <w:numFmt w:val="bullet"/>
+      <w:lvlText w:val=""/>
+      <w:lvlJc w:val="left"/>
+      <w:pPr>
+        <w:ind w:left="2880" w:hanging="360"/>
+      </w:pPr>
+      <w:rPr>
+        <w:rFonts w:ascii="Symbol" w:hAnsi="Symbol" w:hint="default"/>
+      </w:rPr>
+    </w:lvl>
+    <w:lvl w:ilvl="4" w:tplc="0C070003" w:tentative="1">
+      <w:start w:val="1"/>
+      <w:numFmt w:val="bullet"/>
+      <w:lvlText w:val="o"/>
+      <w:lvlJc w:val="left"/>
+      <w:pPr>
+        <w:ind w:left="3600" w:hanging="360"/>
+      </w:pPr>
+      <w:rPr>
+        <w:rFonts w:ascii="Courier New" w:hAnsi="Courier New" w:cs="Courier New" w:hint="default"/>
+      </w:rPr>
+    </w:lvl>
+    <w:lvl w:ilvl="5" w:tplc="0C070005" w:tentative="1">
+      <w:start w:val="1"/>
+      <w:numFmt w:val="bullet"/>
+      <w:lvlText w:val=""/>
+      <w:lvlJc w:val="left"/>
+      <w:pPr>
+        <w:ind w:left="4320" w:hanging="360"/>
+      </w:pPr>
+      <w:rPr>
+        <w:rFonts w:ascii="Wingdings" w:hAnsi="Wingdings" w:hint="default"/>
+      </w:rPr>
+    </w:lvl>
+    <w:lvl w:ilvl="6" w:tplc="0C070001" w:tentative="1">
+      <w:start w:val="1"/>
+      <w:numFmt w:val="bullet"/>
+      <w:lvlText w:val=""/>
+      <w:lvlJc w:val="left"/>
+      <w:pPr>
+        <w:ind w:left="5040" w:hanging="360"/>
+      </w:pPr>
+      <w:rPr>
+        <w:rFonts w:ascii="Symbol" w:hAnsi="Symbol" w:hint="default"/>
+      </w:rPr>
+    </w:lvl>
+    <w:lvl w:ilvl="7" w:tplc="0C070003" w:tentative="1">
+      <w:start w:val="1"/>
+      <w:numFmt w:val="bullet"/>
+      <w:lvlText w:val="o"/>
+      <w:lvlJc w:val="left"/>
+      <w:pPr>
+        <w:ind w:left="5760" w:hanging="360"/>
+      </w:pPr>
+      <w:rPr>
+        <w:rFonts w:ascii="Courier New" w:hAnsi="Courier New" w:cs="Courier New" w:hint="default"/>
+      </w:rPr>
+    </w:lvl>
+    <w:lvl w:ilvl="8" w:tplc="0C070005" w:tentative="1">
+      <w:start w:val="1"/>
+      <w:numFmt w:val="bullet"/>
+      <w:lvlText w:val=""/>
+      <w:lvlJc w:val="left"/>
+      <w:pPr>
+        <w:ind w:left="6480" w:hanging="360"/>
+      </w:pPr>
+      <w:rPr>
+        <w:rFonts w:ascii="Wingdings" w:hAnsi="Wingdings" w:hint="default"/>
+      </w:rPr>
+    </w:lvl>
+  </w:abstractNum>
+  <w:num w:numId="1">
+    <w:abstractNumId w:val="0"/>
+  </w:num>
+</w:numbering>
 </file>
 
 <file path=word/styles.xml><?xml version="1.0" encoding="utf-8"?>
@@ -435,6 +733,28 @@
       <w:szCs w:val="26"/>
     </w:rPr>
   </w:style>
+  <w:style w:type="paragraph" w:styleId="berschrift3">
+    <w:name w:val="heading 3"/>
+    <w:basedOn w:val="Standard"/>
+    <w:next w:val="Standard"/>
+    <w:link w:val="berschrift3Zchn"/>
+    <w:uiPriority w:val="9"/>
+    <w:unhideWhenUsed/>
+    <w:qFormat/>
+    <w:rsid w:val="008630BA"/>
+    <w:pPr>
+      <w:keepNext/>
+      <w:keepLines/>
+      <w:spacing w:before="200" w:after="0"/>
+      <w:outlineLvl w:val="2"/>
+    </w:pPr>
+    <w:rPr>
+      <w:rFonts w:asciiTheme="majorHAnsi" w:eastAsiaTheme="majorEastAsia" w:hAnsiTheme="majorHAnsi" w:cstheme="majorBidi"/>
+      <w:b/>
+      <w:bCs/>
+      <w:color w:val="4F81BD" w:themeColor="accent1"/>
+    </w:rPr>
+  </w:style>
   <w:style w:type="character" w:default="1" w:styleId="Absatz-Standardschriftart">
     <w:name w:val="Default Paragraph Font"/>
     <w:uiPriority w:val="1"/>
@@ -529,6 +849,30 @@
       <w:color w:val="4F81BD" w:themeColor="accent1"/>
       <w:sz w:val="26"/>
       <w:szCs w:val="26"/>
+    </w:rPr>
+  </w:style>
+  <w:style w:type="paragraph" w:styleId="Listenabsatz">
+    <w:name w:val="List Paragraph"/>
+    <w:basedOn w:val="Standard"/>
+    <w:uiPriority w:val="34"/>
+    <w:qFormat/>
+    <w:rsid w:val="00474879"/>
+    <w:pPr>
+      <w:ind w:left="720"/>
+      <w:contextualSpacing/>
+    </w:pPr>
+  </w:style>
+  <w:style w:type="character" w:customStyle="1" w:styleId="berschrift3Zchn">
+    <w:name w:val="Überschrift 3 Zchn"/>
+    <w:basedOn w:val="Absatz-Standardschriftart"/>
+    <w:link w:val="berschrift3"/>
+    <w:uiPriority w:val="9"/>
+    <w:rsid w:val="008630BA"/>
+    <w:rPr>
+      <w:rFonts w:asciiTheme="majorHAnsi" w:eastAsiaTheme="majorEastAsia" w:hAnsiTheme="majorHAnsi" w:cstheme="majorBidi"/>
+      <w:b/>
+      <w:bCs/>
+      <w:color w:val="4F81BD" w:themeColor="accent1"/>
     </w:rPr>
   </w:style>
 </w:styles>
@@ -741,6 +1085,28 @@
       <w:szCs w:val="26"/>
     </w:rPr>
   </w:style>
+  <w:style w:type="paragraph" w:styleId="berschrift3">
+    <w:name w:val="heading 3"/>
+    <w:basedOn w:val="Standard"/>
+    <w:next w:val="Standard"/>
+    <w:link w:val="berschrift3Zchn"/>
+    <w:uiPriority w:val="9"/>
+    <w:unhideWhenUsed/>
+    <w:qFormat/>
+    <w:rsid w:val="008630BA"/>
+    <w:pPr>
+      <w:keepNext/>
+      <w:keepLines/>
+      <w:spacing w:before="200" w:after="0"/>
+      <w:outlineLvl w:val="2"/>
+    </w:pPr>
+    <w:rPr>
+      <w:rFonts w:asciiTheme="majorHAnsi" w:eastAsiaTheme="majorEastAsia" w:hAnsiTheme="majorHAnsi" w:cstheme="majorBidi"/>
+      <w:b/>
+      <w:bCs/>
+      <w:color w:val="4F81BD" w:themeColor="accent1"/>
+    </w:rPr>
+  </w:style>
   <w:style w:type="character" w:default="1" w:styleId="Absatz-Standardschriftart">
     <w:name w:val="Default Paragraph Font"/>
     <w:uiPriority w:val="1"/>
@@ -835,6 +1201,30 @@
       <w:color w:val="4F81BD" w:themeColor="accent1"/>
       <w:sz w:val="26"/>
       <w:szCs w:val="26"/>
+    </w:rPr>
+  </w:style>
+  <w:style w:type="paragraph" w:styleId="Listenabsatz">
+    <w:name w:val="List Paragraph"/>
+    <w:basedOn w:val="Standard"/>
+    <w:uiPriority w:val="34"/>
+    <w:qFormat/>
+    <w:rsid w:val="00474879"/>
+    <w:pPr>
+      <w:ind w:left="720"/>
+      <w:contextualSpacing/>
+    </w:pPr>
+  </w:style>
+  <w:style w:type="character" w:customStyle="1" w:styleId="berschrift3Zchn">
+    <w:name w:val="Überschrift 3 Zchn"/>
+    <w:basedOn w:val="Absatz-Standardschriftart"/>
+    <w:link w:val="berschrift3"/>
+    <w:uiPriority w:val="9"/>
+    <w:rsid w:val="008630BA"/>
+    <w:rPr>
+      <w:rFonts w:asciiTheme="majorHAnsi" w:eastAsiaTheme="majorEastAsia" w:hAnsiTheme="majorHAnsi" w:cstheme="majorBidi"/>
+      <w:b/>
+      <w:bCs/>
+      <w:color w:val="4F81BD" w:themeColor="accent1"/>
     </w:rPr>
   </w:style>
 </w:styles>

</xml_diff>

<commit_message>
Revert "shape plg doku verbessert"
This reverts commit c0ae3556b214421bc99bc277449e709efb968d89.
</commit_message>
<xml_diff>
--- a/documentation/WPF/plugin shp/Shape_Plugin_Docu.docx
+++ b/documentation/WPF/plugin shp/Shape_Plugin_Docu.docx
@@ -20,74 +20,24 @@
         <w:pStyle w:val="berschrift1"/>
       </w:pPr>
       <w:r>
-        <w:t>Projekt und Packages</w:t>
+        <w:t>Aufbau</w:t>
       </w:r>
     </w:p>
     <w:p>
-      <w:pPr>
-        <w:pStyle w:val="Listenabsatz"/>
-        <w:numPr>
-          <w:ilvl w:val="0"/>
-          <w:numId w:val="1"/>
-        </w:numPr>
-      </w:pPr>
       <w:r>
         <w:t>WPF</w:t>
       </w:r>
       <w:r>
-        <w:t xml:space="preserve"> Klassenbibliothek</w:t>
-      </w:r>
-    </w:p>
-    <w:p>
-      <w:pPr>
-        <w:pStyle w:val="Listenabsatz"/>
-        <w:numPr>
-          <w:ilvl w:val="0"/>
-          <w:numId w:val="1"/>
-        </w:numPr>
-      </w:pPr>
-      <w:proofErr w:type="spellStart"/>
-      <w:r>
-        <w:t>D</w:t>
-      </w:r>
-      <w:r>
-        <w:t>ot</w:t>
-      </w:r>
-      <w:r>
-        <w:t>S</w:t>
-      </w:r>
-      <w:r>
-        <w:t>patial</w:t>
-      </w:r>
-      <w:proofErr w:type="spellEnd"/>
-    </w:p>
-    <w:p>
-      <w:pPr>
-        <w:pStyle w:val="Listenabsatz"/>
-        <w:numPr>
-          <w:ilvl w:val="1"/>
-          <w:numId w:val="1"/>
-        </w:numPr>
-      </w:pPr>
-      <w:proofErr w:type="spellStart"/>
-      <w:r>
-        <w:t>DotSpatial.Data</w:t>
-      </w:r>
-      <w:proofErr w:type="spellEnd"/>
-    </w:p>
-    <w:p>
-      <w:pPr>
-        <w:pStyle w:val="Listenabsatz"/>
-        <w:numPr>
-          <w:ilvl w:val="1"/>
-          <w:numId w:val="1"/>
-        </w:numPr>
-      </w:pPr>
-      <w:proofErr w:type="spellStart"/>
-      <w:r>
-        <w:t>DotSpatial.Topology</w:t>
-      </w:r>
-      <w:proofErr w:type="spellEnd"/>
+        <w:t xml:space="preserve"> mit </w:t>
+      </w:r>
+      <w:proofErr w:type="spellStart"/>
+      <w:r>
+        <w:t>dotspatial</w:t>
+      </w:r>
+      <w:proofErr w:type="spellEnd"/>
+      <w:r>
+        <w:t xml:space="preserve"> Erweiterung.</w:t>
+      </w:r>
     </w:p>
     <w:p>
       <w:pPr>
@@ -115,16 +65,7 @@
       </w:r>
       <w:proofErr w:type="spellEnd"/>
       <w:r>
-        <w:t xml:space="preserve"> </w:t>
-      </w:r>
-      <w:r>
-        <w:rPr>
-          <w:u w:val="single"/>
-        </w:rPr>
-        <w:t>keine</w:t>
-      </w:r>
-      <w:r>
-        <w:t xml:space="preserve"> Geometrie</w:t>
+        <w:t xml:space="preserve"> keine Geometrie</w:t>
       </w:r>
       <w:r>
         <w:t>n</w:t>
@@ -138,27 +79,12 @@
         <w:pStyle w:val="berschrift1"/>
       </w:pPr>
       <w:r>
-        <w:t>Aufbau</w:t>
+        <w:t>Einbindung</w:t>
       </w:r>
     </w:p>
     <w:p>
       <w:r>
-        <w:t xml:space="preserve">Das Plug-In wurde als Klassenbibliothek Projekt erstellt. </w:t>
-      </w:r>
-      <w:r>
-        <w:t xml:space="preserve">Die Funktionalität </w:t>
-      </w:r>
-      <w:r>
-        <w:t>kann und w</w:t>
-      </w:r>
-      <w:r>
-        <w:t>ird</w:t>
-      </w:r>
-      <w:r>
-        <w:t xml:space="preserve"> somit</w:t>
-      </w:r>
-      <w:r>
-        <w:t xml:space="preserve"> über die erstellte </w:t>
+        <w:t xml:space="preserve">Die Funktionalität des Plug-Ins wird über die erstellte </w:t>
       </w:r>
       <w:proofErr w:type="spellStart"/>
       <w:r>
@@ -166,126 +92,7 @@
       </w:r>
       <w:proofErr w:type="spellEnd"/>
       <w:r>
-        <w:t xml:space="preserve"> Datei im Hauptprojekt</w:t>
-      </w:r>
-      <w:r>
-        <w:t xml:space="preserve"> „</w:t>
-      </w:r>
-      <w:proofErr w:type="spellStart"/>
-      <w:r>
-        <w:t>Geocoding</w:t>
-      </w:r>
-      <w:proofErr w:type="spellEnd"/>
-      <w:r>
-        <w:t xml:space="preserve">“ </w:t>
-      </w:r>
-      <w:r>
-        <w:t>referenziert. Es gibt zwei Methoden</w:t>
-      </w:r>
-      <w:r>
-        <w:t>, „</w:t>
-      </w:r>
-      <w:proofErr w:type="spellStart"/>
-      <w:r>
-        <w:t>import_Shape</w:t>
-      </w:r>
-      <w:proofErr w:type="spellEnd"/>
-      <w:r>
-        <w:t>“ und „</w:t>
-      </w:r>
-      <w:proofErr w:type="spellStart"/>
-      <w:r>
-        <w:t>export_Shape</w:t>
-      </w:r>
-      <w:proofErr w:type="spellEnd"/>
-      <w:r>
-        <w:t>“</w:t>
-      </w:r>
-    </w:p>
-    <w:p>
-      <w:pPr>
-        <w:pStyle w:val="berschrift3"/>
-      </w:pPr>
-      <w:r>
-        <w:t>Import</w:t>
-      </w:r>
-    </w:p>
-    <w:p>
-      <w:r>
-        <w:t xml:space="preserve">Die Import Methode erfordert einen Pfadangabe im String Format und liefert einen </w:t>
-      </w:r>
-      <w:proofErr w:type="spellStart"/>
-      <w:r>
-        <w:t>DataTable</w:t>
-      </w:r>
-      <w:proofErr w:type="spellEnd"/>
-      <w:r>
-        <w:t xml:space="preserve"> </w:t>
-      </w:r>
-      <w:proofErr w:type="spellStart"/>
-      <w:r>
-        <w:t>Object</w:t>
-      </w:r>
-      <w:proofErr w:type="spellEnd"/>
-      <w:r>
-        <w:t xml:space="preserve"> zurück.</w:t>
-      </w:r>
-    </w:p>
-    <w:p>
-      <w:pPr>
-        <w:pStyle w:val="berschrift3"/>
-      </w:pPr>
-      <w:r>
-        <w:t>Export</w:t>
-      </w:r>
-    </w:p>
-    <w:p>
-      <w:r>
-        <w:t xml:space="preserve">Die Export Methode erfordert einen </w:t>
-      </w:r>
-      <w:proofErr w:type="spellStart"/>
-      <w:r>
-        <w:t>DataTable</w:t>
-      </w:r>
-      <w:proofErr w:type="spellEnd"/>
-      <w:r>
-        <w:t xml:space="preserve"> und eine Pfadangabe zum Speicherort. Die Export Methode liefert einen </w:t>
-      </w:r>
-      <w:proofErr w:type="spellStart"/>
-      <w:r>
-        <w:t>bool</w:t>
-      </w:r>
-      <w:proofErr w:type="spellEnd"/>
-      <w:r>
-        <w:t xml:space="preserve"> Wert </w:t>
-      </w:r>
-      <w:r>
-        <w:t xml:space="preserve">zurück, welcher angibt ob der Export erfolgreich war. </w:t>
-      </w:r>
-      <w:r>
-        <w:t xml:space="preserve">Beim Export werden nur Einträge des </w:t>
-      </w:r>
-      <w:proofErr w:type="spellStart"/>
-      <w:r>
-        <w:t>DataGrids</w:t>
-      </w:r>
-      <w:proofErr w:type="spellEnd"/>
-      <w:r>
-        <w:t xml:space="preserve"> ausgelesen dessen x und y Koordinaten vorhanden sind. Export eines leeren </w:t>
-      </w:r>
-      <w:proofErr w:type="spellStart"/>
-      <w:r>
-        <w:t>DataGrids</w:t>
-      </w:r>
-      <w:proofErr w:type="spellEnd"/>
-      <w:r>
-        <w:t xml:space="preserve"> ist nicht möglich, hier wird ein Hinweis </w:t>
-      </w:r>
-      <w:r>
-        <w:t>zurück geliefert</w:t>
-      </w:r>
-      <w:r>
-        <w:t>.</w:t>
+        <w:t xml:space="preserve"> Datei im Hauptprojekt referenziert. Es gibt nur zwei Methoden, eine Import und eine Export Methode.</w:t>
       </w:r>
     </w:p>
     <w:p>
@@ -293,7 +100,7 @@
         <w:pStyle w:val="berschrift1"/>
       </w:pPr>
       <w:r>
-        <w:t>Verwendung</w:t>
+        <w:t>Funktionsweise</w:t>
       </w:r>
     </w:p>
     <w:p>
@@ -314,13 +121,7 @@
       </w:r>
       <w:proofErr w:type="spellEnd"/>
       <w:r>
-        <w:t xml:space="preserve">“ </w:t>
-      </w:r>
-      <w:r>
-        <w:t xml:space="preserve">auswählen </w:t>
-      </w:r>
-      <w:r>
-        <w:t xml:space="preserve">und </w:t>
+        <w:t xml:space="preserve">“ auswählen und </w:t>
       </w:r>
       <w:proofErr w:type="spellStart"/>
       <w:r>
@@ -328,13 +129,7 @@
       </w:r>
       <w:proofErr w:type="spellEnd"/>
       <w:r>
-        <w:t xml:space="preserve"> </w:t>
-      </w:r>
-      <w:r>
-        <w:t>für Import auswählen</w:t>
-      </w:r>
-      <w:r>
-        <w:t xml:space="preserve">. Alle Einträge des </w:t>
+        <w:t xml:space="preserve"> importieren. Alle Einträge des </w:t>
       </w:r>
       <w:proofErr w:type="spellStart"/>
       <w:r>
@@ -352,8 +147,6 @@
       <w:r>
         <w:t xml:space="preserve"> geladen.</w:t>
       </w:r>
-      <w:bookmarkStart w:id="0" w:name="_GoBack"/>
-      <w:bookmarkEnd w:id="0"/>
     </w:p>
     <w:p>
       <w:pPr>
@@ -377,10 +170,7 @@
       </w:r>
       <w:proofErr w:type="spellStart"/>
       <w:r>
-        <w:t>DataG</w:t>
-      </w:r>
-      <w:r>
-        <w:t>rid</w:t>
+        <w:t>DataGrid</w:t>
       </w:r>
       <w:proofErr w:type="spellEnd"/>
       <w:r>
@@ -392,8 +182,41 @@
       </w:r>
       <w:proofErr w:type="spellEnd"/>
       <w:r>
-        <w:t xml:space="preserve"> zu speichern.</w:t>
-      </w:r>
+        <w:t xml:space="preserve"> zu speichern. </w:t>
+      </w:r>
+      <w:r>
+        <w:t xml:space="preserve">Beim Export werden nur Einträge des </w:t>
+      </w:r>
+      <w:proofErr w:type="spellStart"/>
+      <w:r>
+        <w:t>DataGrids</w:t>
+      </w:r>
+      <w:proofErr w:type="spellEnd"/>
+      <w:r>
+        <w:t xml:space="preserve"> ausgelesen dessen x u</w:t>
+      </w:r>
+      <w:r>
+        <w:t xml:space="preserve">nd y Koordinaten vorhanden sind. </w:t>
+      </w:r>
+      <w:r>
+        <w:t>Ex</w:t>
+      </w:r>
+      <w:r>
+        <w:t xml:space="preserve">port eines leeren </w:t>
+      </w:r>
+      <w:proofErr w:type="spellStart"/>
+      <w:r>
+        <w:t>DataGrids</w:t>
+      </w:r>
+      <w:proofErr w:type="spellEnd"/>
+      <w:r>
+        <w:t xml:space="preserve"> ist nicht möglich</w:t>
+      </w:r>
+      <w:r>
+        <w:t>, hier wird ein Hinweis ausgegeben.</w:t>
+      </w:r>
+      <w:bookmarkStart w:id="0" w:name="_GoBack"/>
+      <w:bookmarkEnd w:id="0"/>
     </w:p>
     <w:sectPr>
       <w:pgSz w:w="11906" w:h="16838"/>
@@ -403,127 +226,6 @@
     </w:sectPr>
   </w:body>
 </w:document>
-</file>
-
-<file path=word/numbering.xml><?xml version="1.0" encoding="utf-8"?>
-<w:numbering xmlns:wpc="http://schemas.microsoft.com/office/word/2010/wordprocessingCanvas" xmlns:mc="http://schemas.openxmlformats.org/markup-compatibility/2006" xmlns:o="urn:schemas-microsoft-com:office:office" xmlns:r="http://schemas.openxmlformats.org/officeDocument/2006/relationships" xmlns:m="http://schemas.openxmlformats.org/officeDocument/2006/math" xmlns:v="urn:schemas-microsoft-com:vml" xmlns:wp14="http://schemas.microsoft.com/office/word/2010/wordprocessingDrawing" xmlns:wp="http://schemas.openxmlformats.org/drawingml/2006/wordprocessingDrawing" xmlns:w10="urn:schemas-microsoft-com:office:word" xmlns:w="http://schemas.openxmlformats.org/wordprocessingml/2006/main" xmlns:w14="http://schemas.microsoft.com/office/word/2010/wordml" xmlns:wpg="http://schemas.microsoft.com/office/word/2010/wordprocessingGroup" xmlns:wpi="http://schemas.microsoft.com/office/word/2010/wordprocessingInk" xmlns:wne="http://schemas.microsoft.com/office/word/2006/wordml" xmlns:wps="http://schemas.microsoft.com/office/word/2010/wordprocessingShape" mc:Ignorable="w14 wp14">
-  <w:abstractNum w:abstractNumId="0">
-    <w:nsid w:val="0BC35CD5"/>
-    <w:multiLevelType w:val="hybridMultilevel"/>
-    <w:tmpl w:val="4F061782"/>
-    <w:lvl w:ilvl="0" w:tplc="0C070001">
-      <w:start w:val="1"/>
-      <w:numFmt w:val="bullet"/>
-      <w:lvlText w:val=""/>
-      <w:lvlJc w:val="left"/>
-      <w:pPr>
-        <w:ind w:left="720" w:hanging="360"/>
-      </w:pPr>
-      <w:rPr>
-        <w:rFonts w:ascii="Symbol" w:hAnsi="Symbol" w:hint="default"/>
-      </w:rPr>
-    </w:lvl>
-    <w:lvl w:ilvl="1" w:tplc="0C070003">
-      <w:start w:val="1"/>
-      <w:numFmt w:val="bullet"/>
-      <w:lvlText w:val="o"/>
-      <w:lvlJc w:val="left"/>
-      <w:pPr>
-        <w:ind w:left="1440" w:hanging="360"/>
-      </w:pPr>
-      <w:rPr>
-        <w:rFonts w:ascii="Courier New" w:hAnsi="Courier New" w:cs="Courier New" w:hint="default"/>
-      </w:rPr>
-    </w:lvl>
-    <w:lvl w:ilvl="2" w:tplc="0C070005" w:tentative="1">
-      <w:start w:val="1"/>
-      <w:numFmt w:val="bullet"/>
-      <w:lvlText w:val=""/>
-      <w:lvlJc w:val="left"/>
-      <w:pPr>
-        <w:ind w:left="2160" w:hanging="360"/>
-      </w:pPr>
-      <w:rPr>
-        <w:rFonts w:ascii="Wingdings" w:hAnsi="Wingdings" w:hint="default"/>
-      </w:rPr>
-    </w:lvl>
-    <w:lvl w:ilvl="3" w:tplc="0C070001" w:tentative="1">
-      <w:start w:val="1"/>
-      <w:numFmt w:val="bullet"/>
-      <w:lvlText w:val=""/>
-      <w:lvlJc w:val="left"/>
-      <w:pPr>
-        <w:ind w:left="2880" w:hanging="360"/>
-      </w:pPr>
-      <w:rPr>
-        <w:rFonts w:ascii="Symbol" w:hAnsi="Symbol" w:hint="default"/>
-      </w:rPr>
-    </w:lvl>
-    <w:lvl w:ilvl="4" w:tplc="0C070003" w:tentative="1">
-      <w:start w:val="1"/>
-      <w:numFmt w:val="bullet"/>
-      <w:lvlText w:val="o"/>
-      <w:lvlJc w:val="left"/>
-      <w:pPr>
-        <w:ind w:left="3600" w:hanging="360"/>
-      </w:pPr>
-      <w:rPr>
-        <w:rFonts w:ascii="Courier New" w:hAnsi="Courier New" w:cs="Courier New" w:hint="default"/>
-      </w:rPr>
-    </w:lvl>
-    <w:lvl w:ilvl="5" w:tplc="0C070005" w:tentative="1">
-      <w:start w:val="1"/>
-      <w:numFmt w:val="bullet"/>
-      <w:lvlText w:val=""/>
-      <w:lvlJc w:val="left"/>
-      <w:pPr>
-        <w:ind w:left="4320" w:hanging="360"/>
-      </w:pPr>
-      <w:rPr>
-        <w:rFonts w:ascii="Wingdings" w:hAnsi="Wingdings" w:hint="default"/>
-      </w:rPr>
-    </w:lvl>
-    <w:lvl w:ilvl="6" w:tplc="0C070001" w:tentative="1">
-      <w:start w:val="1"/>
-      <w:numFmt w:val="bullet"/>
-      <w:lvlText w:val=""/>
-      <w:lvlJc w:val="left"/>
-      <w:pPr>
-        <w:ind w:left="5040" w:hanging="360"/>
-      </w:pPr>
-      <w:rPr>
-        <w:rFonts w:ascii="Symbol" w:hAnsi="Symbol" w:hint="default"/>
-      </w:rPr>
-    </w:lvl>
-    <w:lvl w:ilvl="7" w:tplc="0C070003" w:tentative="1">
-      <w:start w:val="1"/>
-      <w:numFmt w:val="bullet"/>
-      <w:lvlText w:val="o"/>
-      <w:lvlJc w:val="left"/>
-      <w:pPr>
-        <w:ind w:left="5760" w:hanging="360"/>
-      </w:pPr>
-      <w:rPr>
-        <w:rFonts w:ascii="Courier New" w:hAnsi="Courier New" w:cs="Courier New" w:hint="default"/>
-      </w:rPr>
-    </w:lvl>
-    <w:lvl w:ilvl="8" w:tplc="0C070005" w:tentative="1">
-      <w:start w:val="1"/>
-      <w:numFmt w:val="bullet"/>
-      <w:lvlText w:val=""/>
-      <w:lvlJc w:val="left"/>
-      <w:pPr>
-        <w:ind w:left="6480" w:hanging="360"/>
-      </w:pPr>
-      <w:rPr>
-        <w:rFonts w:ascii="Wingdings" w:hAnsi="Wingdings" w:hint="default"/>
-      </w:rPr>
-    </w:lvl>
-  </w:abstractNum>
-  <w:num w:numId="1">
-    <w:abstractNumId w:val="0"/>
-  </w:num>
-</w:numbering>
 </file>
 
 <file path=word/styles.xml><?xml version="1.0" encoding="utf-8"?>
@@ -733,28 +435,6 @@
       <w:szCs w:val="26"/>
     </w:rPr>
   </w:style>
-  <w:style w:type="paragraph" w:styleId="berschrift3">
-    <w:name w:val="heading 3"/>
-    <w:basedOn w:val="Standard"/>
-    <w:next w:val="Standard"/>
-    <w:link w:val="berschrift3Zchn"/>
-    <w:uiPriority w:val="9"/>
-    <w:unhideWhenUsed/>
-    <w:qFormat/>
-    <w:rsid w:val="008630BA"/>
-    <w:pPr>
-      <w:keepNext/>
-      <w:keepLines/>
-      <w:spacing w:before="200" w:after="0"/>
-      <w:outlineLvl w:val="2"/>
-    </w:pPr>
-    <w:rPr>
-      <w:rFonts w:asciiTheme="majorHAnsi" w:eastAsiaTheme="majorEastAsia" w:hAnsiTheme="majorHAnsi" w:cstheme="majorBidi"/>
-      <w:b/>
-      <w:bCs/>
-      <w:color w:val="4F81BD" w:themeColor="accent1"/>
-    </w:rPr>
-  </w:style>
   <w:style w:type="character" w:default="1" w:styleId="Absatz-Standardschriftart">
     <w:name w:val="Default Paragraph Font"/>
     <w:uiPriority w:val="1"/>
@@ -849,30 +529,6 @@
       <w:color w:val="4F81BD" w:themeColor="accent1"/>
       <w:sz w:val="26"/>
       <w:szCs w:val="26"/>
-    </w:rPr>
-  </w:style>
-  <w:style w:type="paragraph" w:styleId="Listenabsatz">
-    <w:name w:val="List Paragraph"/>
-    <w:basedOn w:val="Standard"/>
-    <w:uiPriority w:val="34"/>
-    <w:qFormat/>
-    <w:rsid w:val="00474879"/>
-    <w:pPr>
-      <w:ind w:left="720"/>
-      <w:contextualSpacing/>
-    </w:pPr>
-  </w:style>
-  <w:style w:type="character" w:customStyle="1" w:styleId="berschrift3Zchn">
-    <w:name w:val="Überschrift 3 Zchn"/>
-    <w:basedOn w:val="Absatz-Standardschriftart"/>
-    <w:link w:val="berschrift3"/>
-    <w:uiPriority w:val="9"/>
-    <w:rsid w:val="008630BA"/>
-    <w:rPr>
-      <w:rFonts w:asciiTheme="majorHAnsi" w:eastAsiaTheme="majorEastAsia" w:hAnsiTheme="majorHAnsi" w:cstheme="majorBidi"/>
-      <w:b/>
-      <w:bCs/>
-      <w:color w:val="4F81BD" w:themeColor="accent1"/>
     </w:rPr>
   </w:style>
 </w:styles>
@@ -1085,28 +741,6 @@
       <w:szCs w:val="26"/>
     </w:rPr>
   </w:style>
-  <w:style w:type="paragraph" w:styleId="berschrift3">
-    <w:name w:val="heading 3"/>
-    <w:basedOn w:val="Standard"/>
-    <w:next w:val="Standard"/>
-    <w:link w:val="berschrift3Zchn"/>
-    <w:uiPriority w:val="9"/>
-    <w:unhideWhenUsed/>
-    <w:qFormat/>
-    <w:rsid w:val="008630BA"/>
-    <w:pPr>
-      <w:keepNext/>
-      <w:keepLines/>
-      <w:spacing w:before="200" w:after="0"/>
-      <w:outlineLvl w:val="2"/>
-    </w:pPr>
-    <w:rPr>
-      <w:rFonts w:asciiTheme="majorHAnsi" w:eastAsiaTheme="majorEastAsia" w:hAnsiTheme="majorHAnsi" w:cstheme="majorBidi"/>
-      <w:b/>
-      <w:bCs/>
-      <w:color w:val="4F81BD" w:themeColor="accent1"/>
-    </w:rPr>
-  </w:style>
   <w:style w:type="character" w:default="1" w:styleId="Absatz-Standardschriftart">
     <w:name w:val="Default Paragraph Font"/>
     <w:uiPriority w:val="1"/>
@@ -1201,30 +835,6 @@
       <w:color w:val="4F81BD" w:themeColor="accent1"/>
       <w:sz w:val="26"/>
       <w:szCs w:val="26"/>
-    </w:rPr>
-  </w:style>
-  <w:style w:type="paragraph" w:styleId="Listenabsatz">
-    <w:name w:val="List Paragraph"/>
-    <w:basedOn w:val="Standard"/>
-    <w:uiPriority w:val="34"/>
-    <w:qFormat/>
-    <w:rsid w:val="00474879"/>
-    <w:pPr>
-      <w:ind w:left="720"/>
-      <w:contextualSpacing/>
-    </w:pPr>
-  </w:style>
-  <w:style w:type="character" w:customStyle="1" w:styleId="berschrift3Zchn">
-    <w:name w:val="Überschrift 3 Zchn"/>
-    <w:basedOn w:val="Absatz-Standardschriftart"/>
-    <w:link w:val="berschrift3"/>
-    <w:uiPriority w:val="9"/>
-    <w:rsid w:val="008630BA"/>
-    <w:rPr>
-      <w:rFonts w:asciiTheme="majorHAnsi" w:eastAsiaTheme="majorEastAsia" w:hAnsiTheme="majorHAnsi" w:cstheme="majorBidi"/>
-      <w:b/>
-      <w:bCs/>
-      <w:color w:val="4F81BD" w:themeColor="accent1"/>
     </w:rPr>
   </w:style>
 </w:styles>

</xml_diff>